<commit_message>
- requirements doc updated analysis and results
</commit_message>
<xml_diff>
--- a/docs/Requirements/Biochemical plate, assay, and result management system_v2_1Draft.docx
+++ b/docs/Requirements/Biochemical plate, assay, and result management system_v2_1Draft.docx
@@ -4007,6 +4007,7 @@
       <w:bookmarkStart w:id="7" w:name="_Toc73946768"/>
       <w:bookmarkStart w:id="8" w:name="_Toc286359790"/>
       <w:r>
+        <w:lastRenderedPageBreak/>
         <w:t>Document Administration</w:t>
       </w:r>
       <w:bookmarkEnd w:id="7"/>
@@ -4721,6 +4722,7 @@
       </w:r>
       <w:bookmarkStart w:id="14" w:name="_Toc286359793"/>
       <w:r>
+        <w:lastRenderedPageBreak/>
         <w:t>Document</w:t>
       </w:r>
       <w:bookmarkEnd w:id="13"/>
@@ -5518,6 +5520,7 @@
         <w:pStyle w:val="Heading1"/>
       </w:pPr>
       <w:r>
+        <w:lastRenderedPageBreak/>
         <w:t>Project Overview</w:t>
       </w:r>
     </w:p>
@@ -5631,6 +5634,7 @@
       <w:bookmarkStart w:id="19" w:name="_Toc516369892"/>
       <w:bookmarkStart w:id="20" w:name="_Toc73946772"/>
       <w:r>
+        <w:lastRenderedPageBreak/>
         <w:t>Assumptions and Constraints</w:t>
       </w:r>
       <w:bookmarkEnd w:id="17"/>
@@ -5692,6 +5696,7 @@
       </w:pPr>
       <w:bookmarkStart w:id="25" w:name="_Toc286359798"/>
       <w:r>
+        <w:lastRenderedPageBreak/>
         <w:t>Scope</w:t>
       </w:r>
       <w:bookmarkEnd w:id="25"/>
@@ -5741,6 +5746,7 @@
       <w:bookmarkEnd w:id="19"/>
       <w:bookmarkEnd w:id="20"/>
       <w:r>
+        <w:lastRenderedPageBreak/>
         <w:t xml:space="preserve">Proposed </w:t>
       </w:r>
       <w:bookmarkEnd w:id="28"/>
@@ -5975,6 +5981,7 @@
       <w:bookmarkStart w:id="46" w:name="_Toc286359803"/>
       <w:bookmarkEnd w:id="42"/>
       <w:r>
+        <w:lastRenderedPageBreak/>
         <w:t xml:space="preserve">Business </w:t>
       </w:r>
       <w:r>
@@ -6203,6 +6210,7 @@
       </w:pPr>
       <w:bookmarkStart w:id="50" w:name="_Toc286359806"/>
       <w:r>
+        <w:lastRenderedPageBreak/>
         <w:t>Sample Screens</w:t>
       </w:r>
       <w:r>
@@ -6427,6 +6435,7 @@
         <w:rPr>
           <w:noProof/>
         </w:rPr>
+        <w:lastRenderedPageBreak/>
         <w:drawing>
           <wp:inline distT="0" distB="0" distL="0" distR="0" wp14:anchorId="5FF472F6" wp14:editId="3FEB2D58">
             <wp:extent cx="3439598" cy="2743200"/>
@@ -6483,6 +6492,7 @@
         <w:rPr>
           <w:noProof/>
         </w:rPr>
+        <w:lastRenderedPageBreak/>
         <w:drawing>
           <wp:inline distT="0" distB="0" distL="0" distR="0" wp14:anchorId="3C376AFA" wp14:editId="350FC2C7">
             <wp:extent cx="3225800" cy="2776220"/>
@@ -6893,6 +6903,7 @@
       </w:pPr>
       <w:bookmarkStart w:id="54" w:name="_Toc286359808"/>
       <w:r>
+        <w:lastRenderedPageBreak/>
         <w:t>Plate Management Requirements</w:t>
       </w:r>
       <w:bookmarkEnd w:id="54"/>
@@ -7439,6 +7450,7 @@
           <w:noProof/>
           <w:sz w:val="22"/>
         </w:rPr>
+        <w:lastRenderedPageBreak/>
         <w:drawing>
           <wp:inline distT="0" distB="0" distL="0" distR="0" wp14:anchorId="0CB419B3" wp14:editId="19AB84E3">
             <wp:extent cx="4299344" cy="3343275"/>
@@ -7803,6 +7815,7 @@
       </w:pPr>
       <w:bookmarkStart w:id="84" w:name="_Toc286359811"/>
       <w:r>
+        <w:lastRenderedPageBreak/>
         <w:t>Open Issues / Questions Plate Management</w:t>
       </w:r>
       <w:bookmarkEnd w:id="84"/>
@@ -8879,6 +8892,7 @@
       </w:pPr>
       <w:bookmarkStart w:id="94" w:name="_Toc286359815"/>
       <w:r>
+        <w:lastRenderedPageBreak/>
         <w:t>Open Issues / Questions Experiment Management</w:t>
       </w:r>
       <w:bookmarkEnd w:id="94"/>
@@ -9306,19 +9320,18 @@
     <w:p>
       <w:pPr>
         <w:pStyle w:val="BodyText"/>
-        <w:numPr>
-          <w:ilvl w:val="0"/>
-          <w:numId w:val="28"/>
-        </w:numPr>
-      </w:pPr>
-      <w:r>
-        <w:t>What type of well’s are which (</w:t>
-      </w:r>
-      <w:r>
-        <w:t xml:space="preserve">ex. </w:t>
-      </w:r>
-      <w:r>
-        <w:t>EXP, POS, NEG).</w:t>
+      </w:pPr>
+      <w:r>
+        <w:t>While reviewing the result as a heat map the user will be able to select specific wells to b</w:t>
+      </w:r>
+      <w:r>
+        <w:t>e excluded for future analysis – and also be able to remove plates for analysis.</w:t>
+      </w:r>
+      <w:r>
+        <w:t xml:space="preserve"> Information about QC </w:t>
+      </w:r>
+      <w:r>
+        <w:t>wells and the Z and Z’ values associated with each well will also be displayed.</w:t>
       </w:r>
     </w:p>
     <w:p>
@@ -9334,7 +9347,11 @@
     <w:p>
       <w:pPr>
         <w:pStyle w:val="BodyText"/>
-      </w:pPr>
+        <w:ind w:left="0" w:firstLine="720"/>
+      </w:pPr>
+      <w:r>
+        <w:t xml:space="preserve">Upload New Results - </w:t>
+      </w:r>
     </w:p>
     <w:p>
       <w:pPr>
@@ -9948,7 +9965,13 @@
         <w:t>Step 2 –</w:t>
       </w:r>
       <w:r>
-        <w:t xml:space="preserve"> Review the results and save them if they look appropriate.</w:t>
+        <w:t xml:space="preserve"> </w:t>
+      </w:r>
+      <w:r>
+        <w:t>Conduct an initial review of</w:t>
+      </w:r>
+      <w:r>
+        <w:t xml:space="preserve"> the results and save them if they look appropriate.</w:t>
       </w:r>
     </w:p>
     <w:p>
@@ -9980,562 +10003,192 @@
       <w:pPr>
         <w:pStyle w:val="BodyText"/>
       </w:pPr>
+    </w:p>
+    <w:p>
+      <w:pPr>
+        <w:pStyle w:val="BodyText"/>
+        <w:ind w:left="0" w:firstLine="720"/>
+        <w:rPr>
+          <w:b/>
+        </w:rPr>
+      </w:pPr>
+      <w:r>
+        <w:rPr>
+          <w:b/>
+        </w:rPr>
+        <w:t>Results Validation And Review -</w:t>
+      </w:r>
     </w:p>
     <w:p>
       <w:pPr>
         <w:pStyle w:val="BodyText"/>
         <w:ind w:left="0"/>
       </w:pPr>
+      <w:r>
+        <w:t xml:space="preserve">After the initial review of results the results are saved to the database, and the entire </w:t>
+      </w:r>
+      <w:r>
+        <w:t xml:space="preserve">set of results can be reviewed </w:t>
+      </w:r>
+      <w:r>
+        <w:t>using heat-maps using the following features.</w:t>
+      </w:r>
     </w:p>
     <w:p>
       <w:pPr>
         <w:pStyle w:val="BodyText"/>
-      </w:pPr>
-    </w:p>
-    <w:p>
-      <w:pPr>
-        <w:pStyle w:val="Heading3"/>
-      </w:pPr>
-      <w:bookmarkStart w:id="100" w:name="_Toc286359819"/>
-      <w:r>
-        <w:t>Open Issues / Questions Results Analysis</w:t>
-      </w:r>
-      <w:bookmarkEnd w:id="100"/>
+        <w:ind w:left="0"/>
+      </w:pPr>
+      <w:r>
+        <w:t xml:space="preserve">A set of plates can be queried for using a number of criteria. </w:t>
+      </w:r>
     </w:p>
     <w:p>
       <w:pPr>
         <w:pStyle w:val="BodyText"/>
       </w:pPr>
-    </w:p>
-    <w:tbl>
-      <w:tblPr>
-        <w:tblW w:w="9000" w:type="dxa"/>
-        <w:tblInd w:w="828" w:type="dxa"/>
-        <w:tblBorders>
-          <w:top w:val="single" w:sz="12" w:space="0" w:color="000000"/>
-          <w:left w:val="nil"/>
-          <w:bottom w:val="single" w:sz="12" w:space="0" w:color="000000"/>
-          <w:right w:val="nil"/>
-          <w:insideH w:val="nil"/>
-          <w:insideV w:val="nil"/>
-        </w:tblBorders>
-        <w:tblLayout w:type="fixed"/>
-        <w:tblLook w:val="00A0" w:firstRow="1" w:lastRow="0" w:firstColumn="1" w:lastColumn="0" w:noHBand="0" w:noVBand="0"/>
-      </w:tblPr>
-      <w:tblGrid>
-        <w:gridCol w:w="450"/>
-        <w:gridCol w:w="3510"/>
-        <w:gridCol w:w="5040"/>
-      </w:tblGrid>
-      <w:tr>
-        <w:trPr>
-          <w:cantSplit/>
-          <w:tblHeader/>
-        </w:trPr>
-        <w:tc>
-          <w:tcPr>
-            <w:tcW w:w="450" w:type="dxa"/>
-            <w:tcBorders>
-              <w:top w:val="single" w:sz="18" w:space="0" w:color="000000"/>
-              <w:left w:val="single" w:sz="12" w:space="0" w:color="000000"/>
-              <w:bottom w:val="double" w:sz="12" w:space="0" w:color="auto"/>
-              <w:right w:val="single" w:sz="8" w:space="0" w:color="808080"/>
-            </w:tcBorders>
-            <w:shd w:val="clear" w:color="auto" w:fill="F3F3F3"/>
-            <w:vAlign w:val="bottom"/>
-          </w:tcPr>
-          <w:p>
-            <w:pPr>
-              <w:pStyle w:val="TableTitle"/>
-            </w:pPr>
-            <w:r>
-              <w:rPr>
-                <w:noProof w:val="0"/>
-              </w:rPr>
-              <w:t>#</w:t>
-            </w:r>
-            <w:r>
-              <w:t xml:space="preserve"> </w:t>
-            </w:r>
-          </w:p>
-        </w:tc>
-        <w:tc>
-          <w:tcPr>
-            <w:tcW w:w="3510" w:type="dxa"/>
-            <w:tcBorders>
-              <w:top w:val="single" w:sz="18" w:space="0" w:color="000000"/>
-              <w:left w:val="single" w:sz="8" w:space="0" w:color="808080"/>
-              <w:bottom w:val="double" w:sz="12" w:space="0" w:color="auto"/>
-              <w:right w:val="single" w:sz="8" w:space="0" w:color="808080"/>
-            </w:tcBorders>
-            <w:shd w:val="clear" w:color="auto" w:fill="F3F3F3"/>
-            <w:vAlign w:val="bottom"/>
-          </w:tcPr>
-          <w:p>
-            <w:pPr>
-              <w:pStyle w:val="TableTitle"/>
-            </w:pPr>
-            <w:r>
-              <w:t>Description</w:t>
-            </w:r>
-          </w:p>
-        </w:tc>
-        <w:tc>
-          <w:tcPr>
-            <w:tcW w:w="5040" w:type="dxa"/>
-            <w:tcBorders>
-              <w:top w:val="single" w:sz="18" w:space="0" w:color="000000"/>
-              <w:left w:val="single" w:sz="8" w:space="0" w:color="808080"/>
-              <w:bottom w:val="double" w:sz="12" w:space="0" w:color="auto"/>
-              <w:right w:val="single" w:sz="8" w:space="0" w:color="808080"/>
-            </w:tcBorders>
-            <w:shd w:val="clear" w:color="auto" w:fill="F3F3F3"/>
-            <w:vAlign w:val="bottom"/>
-          </w:tcPr>
-          <w:p>
-            <w:pPr>
-              <w:pStyle w:val="TableTitle"/>
-            </w:pPr>
-            <w:r>
-              <w:t>NOtes</w:t>
-            </w:r>
-          </w:p>
-        </w:tc>
-      </w:tr>
-      <w:tr>
-        <w:trPr>
-          <w:cantSplit/>
-        </w:trPr>
-        <w:tc>
-          <w:tcPr>
-            <w:tcW w:w="450" w:type="dxa"/>
-            <w:tcBorders>
-              <w:top w:val="single" w:sz="8" w:space="0" w:color="808080"/>
-              <w:left w:val="single" w:sz="12" w:space="0" w:color="000000"/>
-              <w:bottom w:val="single" w:sz="8" w:space="0" w:color="808080"/>
-              <w:right w:val="single" w:sz="8" w:space="0" w:color="808080"/>
-            </w:tcBorders>
-          </w:tcPr>
-          <w:p>
-            <w:pPr>
-              <w:pStyle w:val="TableText"/>
-              <w:rPr>
-                <w:sz w:val="18"/>
-              </w:rPr>
-            </w:pPr>
-            <w:r>
-              <w:rPr>
-                <w:sz w:val="18"/>
-              </w:rPr>
-              <w:t>1</w:t>
-            </w:r>
-          </w:p>
-        </w:tc>
-        <w:tc>
-          <w:tcPr>
-            <w:tcW w:w="3510" w:type="dxa"/>
-            <w:tcBorders>
-              <w:top w:val="single" w:sz="8" w:space="0" w:color="808080"/>
-              <w:left w:val="single" w:sz="8" w:space="0" w:color="808080"/>
-              <w:bottom w:val="single" w:sz="8" w:space="0" w:color="808080"/>
-              <w:right w:val="single" w:sz="8" w:space="0" w:color="808080"/>
-            </w:tcBorders>
-          </w:tcPr>
-          <w:p>
-            <w:pPr>
-              <w:pStyle w:val="TableText"/>
-            </w:pPr>
-            <w:r>
-              <w:t>When reviewing the result in the form of a heat map is there any work</w:t>
-            </w:r>
-            <w:r>
-              <w:t xml:space="preserve">flow for processing the results beyond saving. </w:t>
-            </w:r>
-            <w:r>
-              <w:t>For example -- i</w:t>
-            </w:r>
-            <w:r>
-              <w:t>f a plate looks like it has issues should the system allow them to flag the plate as problematic, etc?</w:t>
-            </w:r>
-          </w:p>
-        </w:tc>
-        <w:tc>
-          <w:tcPr>
-            <w:tcW w:w="5040" w:type="dxa"/>
-            <w:tcBorders>
-              <w:top w:val="single" w:sz="8" w:space="0" w:color="808080"/>
-              <w:left w:val="single" w:sz="8" w:space="0" w:color="808080"/>
-              <w:bottom w:val="single" w:sz="8" w:space="0" w:color="808080"/>
-              <w:right w:val="single" w:sz="8" w:space="0" w:color="808080"/>
-            </w:tcBorders>
-          </w:tcPr>
-          <w:p>
-            <w:pPr>
-              <w:pStyle w:val="TableText"/>
-            </w:pPr>
-          </w:p>
-        </w:tc>
-      </w:tr>
-      <w:tr>
-        <w:trPr>
-          <w:cantSplit/>
-          <w:trHeight w:val="700"/>
-        </w:trPr>
-        <w:tc>
-          <w:tcPr>
-            <w:tcW w:w="450" w:type="dxa"/>
-            <w:tcBorders>
-              <w:top w:val="single" w:sz="8" w:space="0" w:color="808080"/>
-              <w:left w:val="single" w:sz="12" w:space="0" w:color="000000"/>
-              <w:bottom w:val="single" w:sz="8" w:space="0" w:color="808080"/>
-              <w:right w:val="single" w:sz="8" w:space="0" w:color="808080"/>
-            </w:tcBorders>
-          </w:tcPr>
-          <w:p>
-            <w:pPr>
-              <w:pStyle w:val="TableText"/>
-              <w:rPr>
-                <w:sz w:val="18"/>
-              </w:rPr>
-            </w:pPr>
-            <w:r>
-              <w:rPr>
-                <w:sz w:val="18"/>
-              </w:rPr>
-              <w:t>2</w:t>
-            </w:r>
-          </w:p>
-        </w:tc>
-        <w:tc>
-          <w:tcPr>
-            <w:tcW w:w="3510" w:type="dxa"/>
-            <w:tcBorders>
-              <w:top w:val="single" w:sz="8" w:space="0" w:color="808080"/>
-              <w:left w:val="single" w:sz="8" w:space="0" w:color="808080"/>
-              <w:bottom w:val="single" w:sz="8" w:space="0" w:color="808080"/>
-              <w:right w:val="single" w:sz="8" w:space="0" w:color="808080"/>
-            </w:tcBorders>
-          </w:tcPr>
-          <w:p>
-            <w:pPr>
-              <w:pStyle w:val="TableText"/>
-            </w:pPr>
-          </w:p>
-        </w:tc>
-        <w:tc>
-          <w:tcPr>
-            <w:tcW w:w="5040" w:type="dxa"/>
-            <w:tcBorders>
-              <w:top w:val="single" w:sz="8" w:space="0" w:color="808080"/>
-              <w:left w:val="single" w:sz="8" w:space="0" w:color="808080"/>
-              <w:bottom w:val="single" w:sz="8" w:space="0" w:color="808080"/>
-              <w:right w:val="single" w:sz="8" w:space="0" w:color="808080"/>
-            </w:tcBorders>
-          </w:tcPr>
-          <w:p>
-            <w:pPr>
-              <w:pStyle w:val="TableText"/>
-            </w:pPr>
-          </w:p>
-          <w:p>
-            <w:pPr>
-              <w:pStyle w:val="TableText"/>
-            </w:pPr>
-          </w:p>
-        </w:tc>
-      </w:tr>
-      <w:tr>
-        <w:trPr>
-          <w:cantSplit/>
-          <w:trHeight w:val="700"/>
-        </w:trPr>
-        <w:tc>
-          <w:tcPr>
-            <w:tcW w:w="450" w:type="dxa"/>
-            <w:tcBorders>
-              <w:top w:val="single" w:sz="8" w:space="0" w:color="808080"/>
-              <w:left w:val="single" w:sz="12" w:space="0" w:color="000000"/>
-              <w:bottom w:val="single" w:sz="8" w:space="0" w:color="808080"/>
-              <w:right w:val="single" w:sz="8" w:space="0" w:color="808080"/>
-            </w:tcBorders>
-          </w:tcPr>
-          <w:p>
-            <w:pPr>
-              <w:pStyle w:val="TableText"/>
-              <w:rPr>
-                <w:sz w:val="18"/>
-              </w:rPr>
-            </w:pPr>
-            <w:r>
-              <w:rPr>
-                <w:sz w:val="18"/>
-              </w:rPr>
-              <w:t>3</w:t>
-            </w:r>
-          </w:p>
-        </w:tc>
-        <w:tc>
-          <w:tcPr>
-            <w:tcW w:w="3510" w:type="dxa"/>
-            <w:tcBorders>
-              <w:top w:val="single" w:sz="8" w:space="0" w:color="808080"/>
-              <w:left w:val="single" w:sz="8" w:space="0" w:color="808080"/>
-              <w:bottom w:val="single" w:sz="8" w:space="0" w:color="808080"/>
-              <w:right w:val="single" w:sz="8" w:space="0" w:color="808080"/>
-            </w:tcBorders>
-          </w:tcPr>
-          <w:p>
-            <w:pPr>
-              <w:pStyle w:val="TableText"/>
-            </w:pPr>
-          </w:p>
-        </w:tc>
-        <w:tc>
-          <w:tcPr>
-            <w:tcW w:w="5040" w:type="dxa"/>
-            <w:tcBorders>
-              <w:top w:val="single" w:sz="8" w:space="0" w:color="808080"/>
-              <w:left w:val="single" w:sz="8" w:space="0" w:color="808080"/>
-              <w:bottom w:val="single" w:sz="8" w:space="0" w:color="808080"/>
-              <w:right w:val="single" w:sz="8" w:space="0" w:color="808080"/>
-            </w:tcBorders>
-          </w:tcPr>
-          <w:p>
-            <w:pPr>
-              <w:pStyle w:val="TableText"/>
-            </w:pPr>
-          </w:p>
-          <w:p>
-            <w:pPr>
-              <w:pStyle w:val="TableText"/>
-            </w:pPr>
-          </w:p>
-        </w:tc>
-      </w:tr>
-    </w:tbl>
+      <w:r>
+        <w:t>Criteria’s are,</w:t>
+      </w:r>
+    </w:p>
     <w:p>
       <w:pPr>
         <w:pStyle w:val="BodyText"/>
-      </w:pPr>
-    </w:p>
-    <w:p>
-      <w:pPr>
-        <w:rPr>
-          <w:rFonts w:ascii="Arial" w:hAnsi="Arial"/>
-          <w:sz w:val="22"/>
-        </w:rPr>
-      </w:pPr>
-      <w:r>
-        <w:br w:type="page"/>
+        <w:numPr>
+          <w:ilvl w:val="1"/>
+          <w:numId w:val="29"/>
+        </w:numPr>
+      </w:pPr>
+      <w:r>
+        <w:t>Specific plate - by plate name.</w:t>
       </w:r>
     </w:p>
     <w:p>
       <w:pPr>
         <w:pStyle w:val="BodyText"/>
-      </w:pPr>
-    </w:p>
-    <w:p>
-      <w:pPr>
-        <w:pStyle w:val="Heading2"/>
-      </w:pPr>
-      <w:bookmarkStart w:id="101" w:name="_Toc286359820"/>
-      <w:r>
-        <w:t>Special Feature Proposals</w:t>
-      </w:r>
-      <w:bookmarkEnd w:id="101"/>
+        <w:numPr>
+          <w:ilvl w:val="1"/>
+          <w:numId w:val="29"/>
+        </w:numPr>
+      </w:pPr>
+      <w:r>
+        <w:t>Search based on custom plate level characteristics (ex. machine serial number).</w:t>
+      </w:r>
     </w:p>
     <w:p>
       <w:pPr>
         <w:pStyle w:val="BodyText"/>
-      </w:pPr>
-    </w:p>
-    <w:p>
-      <w:pPr>
-        <w:pStyle w:val="Heading3"/>
-      </w:pPr>
-      <w:bookmarkStart w:id="102" w:name="_Toc286359821"/>
-      <w:r>
-        <w:t>Overview</w:t>
-      </w:r>
-      <w:bookmarkEnd w:id="102"/>
-    </w:p>
-    <w:p>
-      <w:r>
-        <w:t>We have includes a few special features that we were considering implementing as part of the system.</w:t>
+        <w:numPr>
+          <w:ilvl w:val="1"/>
+          <w:numId w:val="29"/>
+        </w:numPr>
+      </w:pPr>
+      <w:r>
+        <w:t>Plates that contain some compound.</w:t>
       </w:r>
     </w:p>
     <w:p>
       <w:pPr>
         <w:pStyle w:val="BodyText"/>
-      </w:pPr>
-    </w:p>
-    <w:p>
-      <w:pPr>
-        <w:pStyle w:val="Heading3"/>
-      </w:pPr>
-      <w:bookmarkStart w:id="103" w:name="_Toc286359822"/>
-      <w:r>
-        <w:t>Interactive Visualization</w:t>
-      </w:r>
-      <w:bookmarkEnd w:id="103"/>
-    </w:p>
-    <w:p>
-      <w:pPr>
-        <w:rPr>
-          <w:rFonts w:ascii="Arial" w:hAnsi="Arial" w:cs="Arial"/>
-          <w:sz w:val="22"/>
-          <w:szCs w:val="22"/>
-        </w:rPr>
-      </w:pPr>
-      <w:r>
-        <w:rPr>
-          <w:rFonts w:ascii="Arial" w:hAnsi="Arial" w:cs="Arial"/>
-          <w:sz w:val="22"/>
-          <w:szCs w:val="22"/>
-        </w:rPr>
-        <w:t>Allow the user to remove plot points from an Experiment's results. They will see the raw data from the processing in a scatter plot where we fit a curve to the data. The user can select points in the UI and remove them which will cause the graph to render the curve line again.</w:t>
-      </w:r>
-    </w:p>
-    <w:p>
-      <w:pPr>
-        <w:rPr>
-          <w:rFonts w:ascii="Arial" w:hAnsi="Arial" w:cs="Arial"/>
-          <w:sz w:val="22"/>
-          <w:szCs w:val="22"/>
-        </w:rPr>
-      </w:pPr>
-    </w:p>
-    <w:p>
-      <w:pPr>
-        <w:rPr>
-          <w:rFonts w:ascii="Arial" w:hAnsi="Arial" w:cs="Arial"/>
-          <w:color w:val="333333"/>
-          <w:sz w:val="22"/>
-          <w:szCs w:val="22"/>
-        </w:rPr>
-      </w:pPr>
-      <w:r>
-        <w:rPr>
-          <w:rFonts w:ascii="Arial" w:hAnsi="Arial" w:cs="Arial"/>
-          <w:color w:val="333333"/>
-          <w:sz w:val="22"/>
-          <w:szCs w:val="22"/>
-        </w:rPr>
-        <w:t>We will track which points were removed and enable users to provide comments as to</w:t>
-      </w:r>
-      <w:r>
-        <w:rPr>
-          <w:rFonts w:ascii="Arial" w:hAnsi="Arial" w:cs="Arial"/>
-          <w:color w:val="333333"/>
-          <w:sz w:val="22"/>
-          <w:szCs w:val="22"/>
-        </w:rPr>
-        <w:t xml:space="preserve"> why they were removed.</w:t>
-      </w:r>
-    </w:p>
-    <w:p>
-      <w:pPr>
-        <w:rPr>
-          <w:rFonts w:ascii="Arial" w:hAnsi="Arial" w:cs="Arial"/>
-          <w:color w:val="333333"/>
-          <w:sz w:val="22"/>
-          <w:szCs w:val="22"/>
-        </w:rPr>
-      </w:pPr>
-    </w:p>
-    <w:p>
-      <w:pPr>
-        <w:rPr>
-          <w:rFonts w:ascii="Arial" w:hAnsi="Arial" w:cs="Arial"/>
-          <w:color w:val="333333"/>
-          <w:sz w:val="22"/>
-          <w:szCs w:val="22"/>
-        </w:rPr>
-      </w:pPr>
-      <w:r>
-        <w:rPr>
-          <w:rFonts w:ascii="Arial" w:hAnsi="Arial" w:cs="Arial"/>
-          <w:color w:val="333333"/>
-          <w:sz w:val="22"/>
-          <w:szCs w:val="22"/>
-        </w:rPr>
-        <w:t>When removing points, you</w:t>
-      </w:r>
-      <w:r>
-        <w:rPr>
-          <w:rFonts w:ascii="Arial" w:hAnsi="Arial" w:cs="Arial"/>
-          <w:color w:val="333333"/>
-          <w:sz w:val="22"/>
-          <w:szCs w:val="22"/>
-        </w:rPr>
-        <w:t xml:space="preserve"> can offer a preview view. This</w:t>
-      </w:r>
-      <w:r>
-        <w:rPr>
-          <w:rFonts w:ascii="Arial" w:hAnsi="Arial" w:cs="Arial"/>
-          <w:color w:val="333333"/>
-          <w:sz w:val="22"/>
-          <w:szCs w:val="22"/>
-        </w:rPr>
-        <w:t xml:space="preserve"> would generate a new regression on the fly when certain point</w:t>
-      </w:r>
-      <w:r>
-        <w:rPr>
-          <w:rFonts w:ascii="Arial" w:hAnsi="Arial" w:cs="Arial"/>
-          <w:color w:val="333333"/>
-          <w:sz w:val="22"/>
-          <w:szCs w:val="22"/>
-        </w:rPr>
-        <w:t>s are selected to be removed. T</w:t>
-      </w:r>
-      <w:r>
-        <w:rPr>
-          <w:rFonts w:ascii="Arial" w:hAnsi="Arial" w:cs="Arial"/>
-          <w:color w:val="333333"/>
-          <w:sz w:val="22"/>
-          <w:szCs w:val="22"/>
-        </w:rPr>
-        <w:t>his can either be saved which would create the change and audit trail or the scientist could cancel changes.</w:t>
-      </w:r>
-    </w:p>
-    <w:p>
-      <w:pPr>
-        <w:rPr>
-          <w:rFonts w:ascii="Arial" w:hAnsi="Arial" w:cs="Arial"/>
-          <w:color w:val="333333"/>
-          <w:sz w:val="22"/>
-          <w:szCs w:val="22"/>
-        </w:rPr>
-      </w:pPr>
-    </w:p>
-    <w:p>
-      <w:pPr>
-        <w:pStyle w:val="Heading4"/>
-        <w:rPr>
-          <w:rFonts w:ascii="Arial" w:hAnsi="Arial" w:cs="Arial"/>
-        </w:rPr>
-      </w:pPr>
-      <w:r>
-        <w:rPr>
-          <w:rFonts w:ascii="Arial" w:hAnsi="Arial" w:cs="Arial"/>
-        </w:rPr>
+        <w:numPr>
+          <w:ilvl w:val="1"/>
+          <w:numId w:val="29"/>
+        </w:numPr>
+      </w:pPr>
+      <w:r>
+        <w:t xml:space="preserve">Plates in a specific experiment. </w:t>
+      </w:r>
+    </w:p>
+    <w:p>
+      <w:pPr>
+        <w:pStyle w:val="BodyText"/>
+      </w:pPr>
+      <w:r>
+        <w:t>Once selected</w:t>
+      </w:r>
+      <w:r>
+        <w:t xml:space="preserve"> the results will be displayed similar to above using heat-maps however the heat maps can be flipped from displaying compounds to </w:t>
+      </w:r>
+      <w:r>
+        <w:t>Z and Z’ for each well in relation t</w:t>
+      </w:r>
+      <w:r>
+        <w:t>o all of the wells on the plate.</w:t>
+      </w:r>
+      <w:r>
         <w:t xml:space="preserve"> </w:t>
       </w:r>
-      <w:r>
-        <w:rPr>
-          <w:rFonts w:ascii="Arial" w:hAnsi="Arial" w:cs="Arial"/>
-        </w:rPr>
-        <w:t>Sample Screens / Story Boards</w:t>
-      </w:r>
-    </w:p>
-    <w:p/>
-    <w:p>
+    </w:p>
+    <w:p>
+      <w:pPr>
+        <w:pStyle w:val="BodyText"/>
+        <w:ind w:left="0"/>
+      </w:pPr>
+      <w:r>
+        <w:t>A second interface will display</w:t>
+      </w:r>
+      <w:r>
+        <w:t xml:space="preserve"> </w:t>
+      </w:r>
+      <w:r>
+        <w:t xml:space="preserve">information about the </w:t>
+      </w:r>
+      <w:r>
+        <w:t>QC values over time. This will take the form of a scatter plot of concentration vs. time with Positive QC’s and Negative QC’s represented as different colored dots.</w:t>
+      </w:r>
+    </w:p>
+    <w:p>
+      <w:pPr>
+        <w:pStyle w:val="BodyText"/>
+        <w:ind w:left="0"/>
+        <w:rPr>
+          <w:b/>
+        </w:rPr>
+      </w:pPr>
+      <w:r>
+        <w:tab/>
+      </w:r>
+      <w:r>
+        <w:rPr>
+          <w:b/>
+        </w:rPr>
+        <w:t xml:space="preserve">Results Analysis </w:t>
+      </w:r>
+      <w:r>
+        <w:rPr>
+          <w:b/>
+        </w:rPr>
+        <w:t>–</w:t>
+      </w:r>
+    </w:p>
+    <w:p>
+      <w:pPr>
+        <w:pStyle w:val="BodyText"/>
+        <w:ind w:left="0"/>
+      </w:pPr>
+      <w:r>
+        <w:t>A user can select an experiment and than a compound to view as a dose response curve. The data will be expressed as a scatter plot, and a 3</w:t>
+      </w:r>
+      <w:r>
+        <w:rPr>
+          <w:vertAlign w:val="superscript"/>
+        </w:rPr>
+        <w:t>rd</w:t>
+      </w:r>
+      <w:r>
+        <w:t xml:space="preserve"> degree polynomial will be computed to determine a curve that fits the represented data. </w:t>
+      </w:r>
+    </w:p>
+    <w:p>
+      <w:pPr>
+        <w:pStyle w:val="BodyText"/>
+      </w:pPr>
       <w:r>
         <w:rPr>
           <w:noProof/>
         </w:rPr>
         <w:drawing>
-          <wp:inline distT="0" distB="0" distL="0" distR="0" wp14:anchorId="17001452" wp14:editId="25342E19">
+          <wp:inline distT="0" distB="0" distL="0" distR="0" wp14:anchorId="192395EC" wp14:editId="053B35A9">
             <wp:extent cx="5022044" cy="3234055"/>
             <wp:effectExtent l="0" t="0" r="7620" b="0"/>
             <wp:docPr id="15" name="Picture 15"/>
@@ -10579,38 +10232,12 @@
     </w:p>
     <w:p>
       <w:pPr>
-        <w:rPr>
-          <w:rFonts w:ascii="Arial" w:hAnsi="Arial" w:cs="Arial"/>
-          <w:color w:val="333333"/>
-          <w:sz w:val="22"/>
-          <w:szCs w:val="22"/>
-        </w:rPr>
-      </w:pPr>
-    </w:p>
-    <w:p>
-      <w:pPr>
-        <w:rPr>
-          <w:rFonts w:ascii="Arial" w:hAnsi="Arial" w:cs="Arial"/>
-          <w:color w:val="333333"/>
-          <w:sz w:val="22"/>
-          <w:szCs w:val="22"/>
-        </w:rPr>
-      </w:pPr>
-    </w:p>
-    <w:p>
-      <w:pPr>
-        <w:rPr>
-          <w:rFonts w:ascii="Arial" w:hAnsi="Arial" w:cs="Arial"/>
-          <w:color w:val="333333"/>
-          <w:sz w:val="22"/>
-          <w:szCs w:val="22"/>
-        </w:rPr>
-      </w:pPr>
-    </w:p>
-    <w:p>
-      <w:pPr>
         <w:pStyle w:val="BodyText"/>
       </w:pPr>
+      <w:r>
+        <w:lastRenderedPageBreak/>
+        <w:t>After review points can be identified as an outliers for the analysis. Those points can be clicked on and dynamically added and removed from the curve that fits the data. Once finalized the current date of the data can be saved so when it is brought up in the future the changes will be seen.</w:t>
+      </w:r>
     </w:p>
     <w:p>
       <w:pPr>
@@ -10621,7 +10248,7 @@
           <w:noProof/>
         </w:rPr>
         <w:drawing>
-          <wp:inline distT="0" distB="0" distL="0" distR="0" wp14:anchorId="031AE6A6" wp14:editId="12C12CF4">
+          <wp:inline distT="0" distB="0" distL="0" distR="0" wp14:anchorId="175BE1D3" wp14:editId="3AF32CBA">
             <wp:extent cx="6146800" cy="3224530"/>
             <wp:effectExtent l="0" t="0" r="0" b="1270"/>
             <wp:docPr id="16" name="Picture 16"/>
@@ -10665,6 +10292,401 @@
     </w:p>
     <w:p>
       <w:pPr>
+        <w:pStyle w:val="Heading3"/>
+      </w:pPr>
+      <w:bookmarkStart w:id="100" w:name="_Toc286359819"/>
+      <w:r>
+        <w:t>Open Issues / Questions Results Analysis</w:t>
+      </w:r>
+      <w:bookmarkEnd w:id="100"/>
+    </w:p>
+    <w:p>
+      <w:pPr>
+        <w:pStyle w:val="BodyText"/>
+      </w:pPr>
+    </w:p>
+    <w:tbl>
+      <w:tblPr>
+        <w:tblW w:w="9000" w:type="dxa"/>
+        <w:tblInd w:w="828" w:type="dxa"/>
+        <w:tblBorders>
+          <w:top w:val="single" w:sz="12" w:space="0" w:color="000000"/>
+          <w:left w:val="nil"/>
+          <w:bottom w:val="single" w:sz="12" w:space="0" w:color="000000"/>
+          <w:right w:val="nil"/>
+          <w:insideH w:val="nil"/>
+          <w:insideV w:val="nil"/>
+        </w:tblBorders>
+        <w:tblLayout w:type="fixed"/>
+        <w:tblLook w:val="00A0" w:firstRow="1" w:lastRow="0" w:firstColumn="1" w:lastColumn="0" w:noHBand="0" w:noVBand="0"/>
+      </w:tblPr>
+      <w:tblGrid>
+        <w:gridCol w:w="450"/>
+        <w:gridCol w:w="3510"/>
+        <w:gridCol w:w="5040"/>
+      </w:tblGrid>
+      <w:tr>
+        <w:trPr>
+          <w:cantSplit/>
+          <w:tblHeader/>
+        </w:trPr>
+        <w:tc>
+          <w:tcPr>
+            <w:tcW w:w="450" w:type="dxa"/>
+            <w:tcBorders>
+              <w:top w:val="single" w:sz="18" w:space="0" w:color="000000"/>
+              <w:left w:val="single" w:sz="12" w:space="0" w:color="000000"/>
+              <w:bottom w:val="double" w:sz="12" w:space="0" w:color="auto"/>
+              <w:right w:val="single" w:sz="8" w:space="0" w:color="808080"/>
+            </w:tcBorders>
+            <w:shd w:val="clear" w:color="auto" w:fill="F3F3F3"/>
+            <w:vAlign w:val="bottom"/>
+          </w:tcPr>
+          <w:p>
+            <w:pPr>
+              <w:pStyle w:val="TableTitle"/>
+            </w:pPr>
+            <w:r>
+              <w:rPr>
+                <w:noProof w:val="0"/>
+              </w:rPr>
+              <w:t>#</w:t>
+            </w:r>
+            <w:r>
+              <w:t xml:space="preserve"> </w:t>
+            </w:r>
+          </w:p>
+        </w:tc>
+        <w:tc>
+          <w:tcPr>
+            <w:tcW w:w="3510" w:type="dxa"/>
+            <w:tcBorders>
+              <w:top w:val="single" w:sz="18" w:space="0" w:color="000000"/>
+              <w:left w:val="single" w:sz="8" w:space="0" w:color="808080"/>
+              <w:bottom w:val="double" w:sz="12" w:space="0" w:color="auto"/>
+              <w:right w:val="single" w:sz="8" w:space="0" w:color="808080"/>
+            </w:tcBorders>
+            <w:shd w:val="clear" w:color="auto" w:fill="F3F3F3"/>
+            <w:vAlign w:val="bottom"/>
+          </w:tcPr>
+          <w:p>
+            <w:pPr>
+              <w:pStyle w:val="TableTitle"/>
+            </w:pPr>
+            <w:r>
+              <w:t>Description</w:t>
+            </w:r>
+          </w:p>
+        </w:tc>
+        <w:tc>
+          <w:tcPr>
+            <w:tcW w:w="5040" w:type="dxa"/>
+            <w:tcBorders>
+              <w:top w:val="single" w:sz="18" w:space="0" w:color="000000"/>
+              <w:left w:val="single" w:sz="8" w:space="0" w:color="808080"/>
+              <w:bottom w:val="double" w:sz="12" w:space="0" w:color="auto"/>
+              <w:right w:val="single" w:sz="8" w:space="0" w:color="808080"/>
+            </w:tcBorders>
+            <w:shd w:val="clear" w:color="auto" w:fill="F3F3F3"/>
+            <w:vAlign w:val="bottom"/>
+          </w:tcPr>
+          <w:p>
+            <w:pPr>
+              <w:pStyle w:val="TableTitle"/>
+            </w:pPr>
+            <w:r>
+              <w:t>NOtes</w:t>
+            </w:r>
+          </w:p>
+        </w:tc>
+      </w:tr>
+      <w:tr>
+        <w:trPr>
+          <w:cantSplit/>
+        </w:trPr>
+        <w:tc>
+          <w:tcPr>
+            <w:tcW w:w="450" w:type="dxa"/>
+            <w:tcBorders>
+              <w:top w:val="single" w:sz="8" w:space="0" w:color="808080"/>
+              <w:left w:val="single" w:sz="12" w:space="0" w:color="000000"/>
+              <w:bottom w:val="single" w:sz="8" w:space="0" w:color="808080"/>
+              <w:right w:val="single" w:sz="8" w:space="0" w:color="808080"/>
+            </w:tcBorders>
+          </w:tcPr>
+          <w:p>
+            <w:pPr>
+              <w:pStyle w:val="TableText"/>
+              <w:rPr>
+                <w:sz w:val="18"/>
+              </w:rPr>
+            </w:pPr>
+            <w:r>
+              <w:rPr>
+                <w:sz w:val="18"/>
+              </w:rPr>
+              <w:t>1</w:t>
+            </w:r>
+          </w:p>
+        </w:tc>
+        <w:tc>
+          <w:tcPr>
+            <w:tcW w:w="3510" w:type="dxa"/>
+            <w:tcBorders>
+              <w:top w:val="single" w:sz="8" w:space="0" w:color="808080"/>
+              <w:left w:val="single" w:sz="8" w:space="0" w:color="808080"/>
+              <w:bottom w:val="single" w:sz="8" w:space="0" w:color="808080"/>
+              <w:right w:val="single" w:sz="8" w:space="0" w:color="808080"/>
+            </w:tcBorders>
+          </w:tcPr>
+          <w:p>
+            <w:pPr>
+              <w:pStyle w:val="TableText"/>
+            </w:pPr>
+            <w:r>
+              <w:t>Z and Z’ will be calculated for each well in relation to the mean of what? The mean score of each well on the well plate? The mean score of the compound?</w:t>
+            </w:r>
+          </w:p>
+        </w:tc>
+        <w:tc>
+          <w:tcPr>
+            <w:tcW w:w="5040" w:type="dxa"/>
+            <w:tcBorders>
+              <w:top w:val="single" w:sz="8" w:space="0" w:color="808080"/>
+              <w:left w:val="single" w:sz="8" w:space="0" w:color="808080"/>
+              <w:bottom w:val="single" w:sz="8" w:space="0" w:color="808080"/>
+              <w:right w:val="single" w:sz="8" w:space="0" w:color="808080"/>
+            </w:tcBorders>
+          </w:tcPr>
+          <w:p>
+            <w:pPr>
+              <w:pStyle w:val="TableText"/>
+            </w:pPr>
+          </w:p>
+        </w:tc>
+      </w:tr>
+      <w:tr>
+        <w:trPr>
+          <w:cantSplit/>
+          <w:trHeight w:val="700"/>
+        </w:trPr>
+        <w:tc>
+          <w:tcPr>
+            <w:tcW w:w="450" w:type="dxa"/>
+            <w:tcBorders>
+              <w:top w:val="single" w:sz="8" w:space="0" w:color="808080"/>
+              <w:left w:val="single" w:sz="12" w:space="0" w:color="000000"/>
+              <w:bottom w:val="single" w:sz="8" w:space="0" w:color="808080"/>
+              <w:right w:val="single" w:sz="8" w:space="0" w:color="808080"/>
+            </w:tcBorders>
+          </w:tcPr>
+          <w:p>
+            <w:pPr>
+              <w:pStyle w:val="TableText"/>
+              <w:rPr>
+                <w:sz w:val="18"/>
+              </w:rPr>
+            </w:pPr>
+            <w:r>
+              <w:rPr>
+                <w:sz w:val="18"/>
+              </w:rPr>
+              <w:t>2</w:t>
+            </w:r>
+          </w:p>
+        </w:tc>
+        <w:tc>
+          <w:tcPr>
+            <w:tcW w:w="3510" w:type="dxa"/>
+            <w:tcBorders>
+              <w:top w:val="single" w:sz="8" w:space="0" w:color="808080"/>
+              <w:left w:val="single" w:sz="8" w:space="0" w:color="808080"/>
+              <w:bottom w:val="single" w:sz="8" w:space="0" w:color="808080"/>
+              <w:right w:val="single" w:sz="8" w:space="0" w:color="808080"/>
+            </w:tcBorders>
+          </w:tcPr>
+          <w:p>
+            <w:pPr>
+              <w:pStyle w:val="TableText"/>
+            </w:pPr>
+            <w:r>
+              <w:t>For the QC value – should it display all of the QC values or some level of filtering.</w:t>
+            </w:r>
+          </w:p>
+        </w:tc>
+        <w:tc>
+          <w:tcPr>
+            <w:tcW w:w="5040" w:type="dxa"/>
+            <w:tcBorders>
+              <w:top w:val="single" w:sz="8" w:space="0" w:color="808080"/>
+              <w:left w:val="single" w:sz="8" w:space="0" w:color="808080"/>
+              <w:bottom w:val="single" w:sz="8" w:space="0" w:color="808080"/>
+              <w:right w:val="single" w:sz="8" w:space="0" w:color="808080"/>
+            </w:tcBorders>
+          </w:tcPr>
+          <w:p>
+            <w:pPr>
+              <w:pStyle w:val="TableText"/>
+            </w:pPr>
+          </w:p>
+          <w:p>
+            <w:pPr>
+              <w:pStyle w:val="TableText"/>
+            </w:pPr>
+          </w:p>
+        </w:tc>
+      </w:tr>
+      <w:tr>
+        <w:trPr>
+          <w:cantSplit/>
+          <w:trHeight w:val="700"/>
+        </w:trPr>
+        <w:tc>
+          <w:tcPr>
+            <w:tcW w:w="450" w:type="dxa"/>
+            <w:tcBorders>
+              <w:top w:val="single" w:sz="8" w:space="0" w:color="808080"/>
+              <w:left w:val="single" w:sz="12" w:space="0" w:color="000000"/>
+              <w:bottom w:val="single" w:sz="8" w:space="0" w:color="808080"/>
+              <w:right w:val="single" w:sz="8" w:space="0" w:color="808080"/>
+            </w:tcBorders>
+          </w:tcPr>
+          <w:p>
+            <w:pPr>
+              <w:pStyle w:val="TableText"/>
+              <w:rPr>
+                <w:sz w:val="18"/>
+              </w:rPr>
+            </w:pPr>
+            <w:r>
+              <w:rPr>
+                <w:sz w:val="18"/>
+              </w:rPr>
+              <w:t>3</w:t>
+            </w:r>
+          </w:p>
+        </w:tc>
+        <w:tc>
+          <w:tcPr>
+            <w:tcW w:w="3510" w:type="dxa"/>
+            <w:tcBorders>
+              <w:top w:val="single" w:sz="8" w:space="0" w:color="808080"/>
+              <w:left w:val="single" w:sz="8" w:space="0" w:color="808080"/>
+              <w:bottom w:val="single" w:sz="8" w:space="0" w:color="808080"/>
+              <w:right w:val="single" w:sz="8" w:space="0" w:color="808080"/>
+            </w:tcBorders>
+          </w:tcPr>
+          <w:p>
+            <w:pPr>
+              <w:pStyle w:val="TableText"/>
+            </w:pPr>
+            <w:r>
+              <w:t>For the dose response curve it seems typical to take the log</w:t>
+            </w:r>
+            <w:r>
+              <w:rPr>
+                <w:vertAlign w:val="subscript"/>
+              </w:rPr>
+              <w:t>10</w:t>
+            </w:r>
+            <w:r>
+              <w:t xml:space="preserve"> of the compounds concentration – is that appropriate for all situations or should we provide a customizable algorithm?</w:t>
+            </w:r>
+          </w:p>
+        </w:tc>
+        <w:tc>
+          <w:tcPr>
+            <w:tcW w:w="5040" w:type="dxa"/>
+            <w:tcBorders>
+              <w:top w:val="single" w:sz="8" w:space="0" w:color="808080"/>
+              <w:left w:val="single" w:sz="8" w:space="0" w:color="808080"/>
+              <w:bottom w:val="single" w:sz="8" w:space="0" w:color="808080"/>
+              <w:right w:val="single" w:sz="8" w:space="0" w:color="808080"/>
+            </w:tcBorders>
+          </w:tcPr>
+          <w:p>
+            <w:pPr>
+              <w:pStyle w:val="TableText"/>
+            </w:pPr>
+          </w:p>
+        </w:tc>
+      </w:tr>
+      <w:tr>
+        <w:trPr>
+          <w:cantSplit/>
+          <w:trHeight w:val="700"/>
+        </w:trPr>
+        <w:tc>
+          <w:tcPr>
+            <w:tcW w:w="450" w:type="dxa"/>
+            <w:tcBorders>
+              <w:top w:val="single" w:sz="8" w:space="0" w:color="808080"/>
+              <w:left w:val="single" w:sz="12" w:space="0" w:color="000000"/>
+              <w:bottom w:val="single" w:sz="8" w:space="0" w:color="808080"/>
+              <w:right w:val="single" w:sz="8" w:space="0" w:color="808080"/>
+            </w:tcBorders>
+          </w:tcPr>
+          <w:p>
+            <w:pPr>
+              <w:pStyle w:val="TableText"/>
+              <w:rPr>
+                <w:sz w:val="18"/>
+              </w:rPr>
+            </w:pPr>
+            <w:r>
+              <w:rPr>
+                <w:sz w:val="18"/>
+              </w:rPr>
+              <w:t>4</w:t>
+            </w:r>
+          </w:p>
+        </w:tc>
+        <w:tc>
+          <w:tcPr>
+            <w:tcW w:w="3510" w:type="dxa"/>
+            <w:tcBorders>
+              <w:top w:val="single" w:sz="8" w:space="0" w:color="808080"/>
+              <w:left w:val="single" w:sz="8" w:space="0" w:color="808080"/>
+              <w:bottom w:val="single" w:sz="8" w:space="0" w:color="808080"/>
+              <w:right w:val="single" w:sz="8" w:space="0" w:color="808080"/>
+            </w:tcBorders>
+          </w:tcPr>
+          <w:p>
+            <w:pPr>
+              <w:pStyle w:val="TableText"/>
+            </w:pPr>
+            <w:r>
+              <w:t>How should users select for wells to be included in the dose response curve – by experiment, compound, other?</w:t>
+            </w:r>
+            <w:bookmarkStart w:id="101" w:name="_GoBack"/>
+            <w:bookmarkEnd w:id="101"/>
+          </w:p>
+        </w:tc>
+        <w:tc>
+          <w:tcPr>
+            <w:tcW w:w="5040" w:type="dxa"/>
+            <w:tcBorders>
+              <w:top w:val="single" w:sz="8" w:space="0" w:color="808080"/>
+              <w:left w:val="single" w:sz="8" w:space="0" w:color="808080"/>
+              <w:bottom w:val="single" w:sz="8" w:space="0" w:color="808080"/>
+              <w:right w:val="single" w:sz="8" w:space="0" w:color="808080"/>
+            </w:tcBorders>
+          </w:tcPr>
+          <w:p>
+            <w:pPr>
+              <w:pStyle w:val="TableText"/>
+            </w:pPr>
+          </w:p>
+          <w:p>
+            <w:pPr>
+              <w:pStyle w:val="TableText"/>
+            </w:pPr>
+          </w:p>
+        </w:tc>
+      </w:tr>
+    </w:tbl>
+    <w:p>
+      <w:pPr>
         <w:pStyle w:val="BodyText"/>
       </w:pPr>
     </w:p>
@@ -10686,13 +10708,270 @@
     </w:p>
     <w:p>
       <w:pPr>
+        <w:pStyle w:val="Heading2"/>
+      </w:pPr>
+      <w:bookmarkStart w:id="102" w:name="_Toc286359820"/>
+      <w:r>
+        <w:t>Special Feature Proposals</w:t>
+      </w:r>
+      <w:bookmarkEnd w:id="102"/>
+    </w:p>
+    <w:p>
+      <w:pPr>
+        <w:pStyle w:val="BodyText"/>
+      </w:pPr>
+    </w:p>
+    <w:p>
+      <w:pPr>
         <w:pStyle w:val="Heading3"/>
       </w:pPr>
-      <w:bookmarkStart w:id="104" w:name="_Toc286359823"/>
+      <w:bookmarkStart w:id="103" w:name="_Toc286359821"/>
+      <w:r>
+        <w:t>Overview</w:t>
+      </w:r>
+      <w:bookmarkEnd w:id="103"/>
+    </w:p>
+    <w:p>
+      <w:r>
+        <w:t>We have includes a few special features that we were considering implementing as part of the system.</w:t>
+      </w:r>
+    </w:p>
+    <w:p>
+      <w:pPr>
+        <w:pStyle w:val="BodyText"/>
+      </w:pPr>
+    </w:p>
+    <w:p>
+      <w:pPr>
+        <w:pStyle w:val="Heading3"/>
+      </w:pPr>
+      <w:bookmarkStart w:id="104" w:name="_Toc286359822"/>
+      <w:r>
+        <w:t>Interactive Visualization</w:t>
+      </w:r>
+      <w:bookmarkEnd w:id="104"/>
+    </w:p>
+    <w:p>
+      <w:pPr>
+        <w:rPr>
+          <w:rFonts w:ascii="Arial" w:hAnsi="Arial" w:cs="Arial"/>
+          <w:sz w:val="22"/>
+          <w:szCs w:val="22"/>
+        </w:rPr>
+      </w:pPr>
+      <w:r>
+        <w:rPr>
+          <w:rFonts w:ascii="Arial" w:hAnsi="Arial" w:cs="Arial"/>
+          <w:sz w:val="22"/>
+          <w:szCs w:val="22"/>
+        </w:rPr>
+        <w:t>Allow the user to remove plot points from an Experiment's results. They will see the raw data from the processing in a scatter plot where we fit a curve to the data. The user can select points in the UI and remove them which will cause the graph to render the curve line again.</w:t>
+      </w:r>
+    </w:p>
+    <w:p>
+      <w:pPr>
+        <w:rPr>
+          <w:rFonts w:ascii="Arial" w:hAnsi="Arial" w:cs="Arial"/>
+          <w:sz w:val="22"/>
+          <w:szCs w:val="22"/>
+        </w:rPr>
+      </w:pPr>
+    </w:p>
+    <w:p>
+      <w:pPr>
+        <w:rPr>
+          <w:rFonts w:ascii="Arial" w:hAnsi="Arial" w:cs="Arial"/>
+          <w:color w:val="333333"/>
+          <w:sz w:val="22"/>
+          <w:szCs w:val="22"/>
+        </w:rPr>
+      </w:pPr>
+      <w:r>
+        <w:rPr>
+          <w:rFonts w:ascii="Arial" w:hAnsi="Arial" w:cs="Arial"/>
+          <w:color w:val="333333"/>
+          <w:sz w:val="22"/>
+          <w:szCs w:val="22"/>
+        </w:rPr>
+        <w:t>We will track which points were removed and enable users to provide comments as to</w:t>
+      </w:r>
+      <w:r>
+        <w:rPr>
+          <w:rFonts w:ascii="Arial" w:hAnsi="Arial" w:cs="Arial"/>
+          <w:color w:val="333333"/>
+          <w:sz w:val="22"/>
+          <w:szCs w:val="22"/>
+        </w:rPr>
+        <w:t xml:space="preserve"> why they were removed.</w:t>
+      </w:r>
+    </w:p>
+    <w:p>
+      <w:pPr>
+        <w:rPr>
+          <w:rFonts w:ascii="Arial" w:hAnsi="Arial" w:cs="Arial"/>
+          <w:color w:val="333333"/>
+          <w:sz w:val="22"/>
+          <w:szCs w:val="22"/>
+        </w:rPr>
+      </w:pPr>
+    </w:p>
+    <w:p>
+      <w:pPr>
+        <w:rPr>
+          <w:rFonts w:ascii="Arial" w:hAnsi="Arial" w:cs="Arial"/>
+          <w:color w:val="333333"/>
+          <w:sz w:val="22"/>
+          <w:szCs w:val="22"/>
+        </w:rPr>
+      </w:pPr>
+      <w:r>
+        <w:rPr>
+          <w:rFonts w:ascii="Arial" w:hAnsi="Arial" w:cs="Arial"/>
+          <w:color w:val="333333"/>
+          <w:sz w:val="22"/>
+          <w:szCs w:val="22"/>
+        </w:rPr>
+        <w:t>When removing points, you</w:t>
+      </w:r>
+      <w:r>
+        <w:rPr>
+          <w:rFonts w:ascii="Arial" w:hAnsi="Arial" w:cs="Arial"/>
+          <w:color w:val="333333"/>
+          <w:sz w:val="22"/>
+          <w:szCs w:val="22"/>
+        </w:rPr>
+        <w:t xml:space="preserve"> can offer a preview view. This</w:t>
+      </w:r>
+      <w:r>
+        <w:rPr>
+          <w:rFonts w:ascii="Arial" w:hAnsi="Arial" w:cs="Arial"/>
+          <w:color w:val="333333"/>
+          <w:sz w:val="22"/>
+          <w:szCs w:val="22"/>
+        </w:rPr>
+        <w:t xml:space="preserve"> would generate a new regression on the fly when certain point</w:t>
+      </w:r>
+      <w:r>
+        <w:rPr>
+          <w:rFonts w:ascii="Arial" w:hAnsi="Arial" w:cs="Arial"/>
+          <w:color w:val="333333"/>
+          <w:sz w:val="22"/>
+          <w:szCs w:val="22"/>
+        </w:rPr>
+        <w:t>s are selected to be removed. T</w:t>
+      </w:r>
+      <w:r>
+        <w:rPr>
+          <w:rFonts w:ascii="Arial" w:hAnsi="Arial" w:cs="Arial"/>
+          <w:color w:val="333333"/>
+          <w:sz w:val="22"/>
+          <w:szCs w:val="22"/>
+        </w:rPr>
+        <w:t>his can either be saved which would create the change and audit trail or the scientist could cancel changes.</w:t>
+      </w:r>
+    </w:p>
+    <w:p>
+      <w:pPr>
+        <w:rPr>
+          <w:rFonts w:ascii="Arial" w:hAnsi="Arial" w:cs="Arial"/>
+          <w:color w:val="333333"/>
+          <w:sz w:val="22"/>
+          <w:szCs w:val="22"/>
+        </w:rPr>
+      </w:pPr>
+    </w:p>
+    <w:p>
+      <w:pPr>
+        <w:pStyle w:val="Heading4"/>
+        <w:rPr>
+          <w:rFonts w:ascii="Arial" w:hAnsi="Arial" w:cs="Arial"/>
+        </w:rPr>
+      </w:pPr>
+      <w:r>
+        <w:rPr>
+          <w:rFonts w:ascii="Arial" w:hAnsi="Arial" w:cs="Arial"/>
+        </w:rPr>
+        <w:t xml:space="preserve"> </w:t>
+      </w:r>
+      <w:r>
+        <w:rPr>
+          <w:rFonts w:ascii="Arial" w:hAnsi="Arial" w:cs="Arial"/>
+        </w:rPr>
+        <w:t>Sample Screens / Story Boards</w:t>
+      </w:r>
+    </w:p>
+    <w:p/>
+    <w:p/>
+    <w:p>
+      <w:pPr>
+        <w:rPr>
+          <w:rFonts w:ascii="Arial" w:hAnsi="Arial" w:cs="Arial"/>
+          <w:color w:val="333333"/>
+          <w:sz w:val="22"/>
+          <w:szCs w:val="22"/>
+        </w:rPr>
+      </w:pPr>
+    </w:p>
+    <w:p>
+      <w:pPr>
+        <w:rPr>
+          <w:rFonts w:ascii="Arial" w:hAnsi="Arial" w:cs="Arial"/>
+          <w:color w:val="333333"/>
+          <w:sz w:val="22"/>
+          <w:szCs w:val="22"/>
+        </w:rPr>
+      </w:pPr>
+    </w:p>
+    <w:p>
+      <w:pPr>
+        <w:rPr>
+          <w:rFonts w:ascii="Arial" w:hAnsi="Arial" w:cs="Arial"/>
+          <w:color w:val="333333"/>
+          <w:sz w:val="22"/>
+          <w:szCs w:val="22"/>
+        </w:rPr>
+      </w:pPr>
+    </w:p>
+    <w:p>
+      <w:pPr>
+        <w:pStyle w:val="BodyText"/>
+      </w:pPr>
+    </w:p>
+    <w:p>
+      <w:pPr>
+        <w:pStyle w:val="BodyText"/>
+      </w:pPr>
+    </w:p>
+    <w:p>
+      <w:pPr>
+        <w:pStyle w:val="BodyText"/>
+      </w:pPr>
+    </w:p>
+    <w:p>
+      <w:pPr>
+        <w:rPr>
+          <w:rFonts w:ascii="Arial" w:hAnsi="Arial"/>
+          <w:sz w:val="22"/>
+        </w:rPr>
+      </w:pPr>
+      <w:r>
+        <w:br w:type="page"/>
+      </w:r>
+    </w:p>
+    <w:p>
+      <w:pPr>
+        <w:pStyle w:val="BodyText"/>
+      </w:pPr>
+    </w:p>
+    <w:p>
+      <w:pPr>
+        <w:pStyle w:val="Heading3"/>
+      </w:pPr>
+      <w:bookmarkStart w:id="105" w:name="_Toc286359823"/>
       <w:r>
         <w:t>Audit Trail</w:t>
       </w:r>
-      <w:bookmarkEnd w:id="104"/>
+      <w:bookmarkEnd w:id="105"/>
     </w:p>
     <w:p>
       <w:pPr>
@@ -10817,11 +11096,12 @@
       <w:pPr>
         <w:pStyle w:val="Heading3"/>
       </w:pPr>
-      <w:bookmarkStart w:id="105" w:name="_Toc286359824"/>
-      <w:r>
+      <w:bookmarkStart w:id="106" w:name="_Toc286359824"/>
+      <w:r>
+        <w:lastRenderedPageBreak/>
         <w:t>Four Eyes Protocol</w:t>
       </w:r>
-      <w:bookmarkEnd w:id="105"/>
+      <w:bookmarkEnd w:id="106"/>
       <w:r>
         <w:t xml:space="preserve"> </w:t>
       </w:r>
@@ -10946,11 +11226,12 @@
       <w:pPr>
         <w:pStyle w:val="Heading3"/>
       </w:pPr>
-      <w:bookmarkStart w:id="106" w:name="_Toc286359825"/>
-      <w:r>
+      <w:bookmarkStart w:id="107" w:name="_Toc286359825"/>
+      <w:r>
+        <w:lastRenderedPageBreak/>
         <w:t>Flexible Plate Template Editor</w:t>
       </w:r>
-      <w:bookmarkEnd w:id="106"/>
+      <w:bookmarkEnd w:id="107"/>
     </w:p>
     <w:p>
       <w:pPr>
@@ -10982,11 +11263,11 @@
       <w:pPr>
         <w:pStyle w:val="Heading3"/>
       </w:pPr>
-      <w:bookmarkStart w:id="107" w:name="_Toc286359826"/>
+      <w:bookmarkStart w:id="108" w:name="_Toc286359826"/>
       <w:r>
         <w:t>Plate Sharing</w:t>
       </w:r>
-      <w:bookmarkEnd w:id="107"/>
+      <w:bookmarkEnd w:id="108"/>
     </w:p>
     <w:p>
       <w:pPr>
@@ -11018,11 +11299,11 @@
       <w:pPr>
         <w:pStyle w:val="Heading3"/>
       </w:pPr>
-      <w:bookmarkStart w:id="108" w:name="_Toc286359827"/>
+      <w:bookmarkStart w:id="109" w:name="_Toc286359827"/>
       <w:r>
         <w:t>Support Machine / Equipment File parsers</w:t>
       </w:r>
-      <w:bookmarkEnd w:id="108"/>
+      <w:bookmarkEnd w:id="109"/>
     </w:p>
     <w:p>
       <w:pPr>
@@ -11051,14 +11332,14 @@
       <w:pPr>
         <w:pStyle w:val="Heading3"/>
       </w:pPr>
-      <w:bookmarkStart w:id="109" w:name="_Toc286359828"/>
+      <w:bookmarkStart w:id="110" w:name="_Toc286359828"/>
       <w:r>
         <w:t xml:space="preserve">Open Issues / Questions </w:t>
       </w:r>
       <w:r>
         <w:t>Special Features</w:t>
       </w:r>
-      <w:bookmarkEnd w:id="109"/>
+      <w:bookmarkEnd w:id="110"/>
     </w:p>
     <w:p>
       <w:pPr>
@@ -11392,6 +11673,7 @@
         <w:pStyle w:val="Heading1"/>
       </w:pPr>
       <w:r>
+        <w:lastRenderedPageBreak/>
         <w:t>High Level Design</w:t>
       </w:r>
     </w:p>
@@ -11421,6 +11703,7 @@
         <w:pStyle w:val="Heading1"/>
       </w:pPr>
       <w:r>
+        <w:lastRenderedPageBreak/>
         <w:t>Project Planning and Estimating</w:t>
       </w:r>
     </w:p>
@@ -11502,8 +11785,6 @@
       <w:r>
         <w:t>Iteration Calendar</w:t>
       </w:r>
-      <w:bookmarkStart w:id="110" w:name="_GoBack"/>
-      <w:bookmarkEnd w:id="110"/>
     </w:p>
     <w:p>
       <w:pPr>
@@ -12470,6 +12751,7 @@
         <w:pStyle w:val="Heading1"/>
       </w:pPr>
       <w:r>
+        <w:lastRenderedPageBreak/>
         <w:t>Project Risks</w:t>
       </w:r>
     </w:p>
@@ -12478,6 +12760,7 @@
         <w:pStyle w:val="Heading1"/>
       </w:pPr>
       <w:r>
+        <w:lastRenderedPageBreak/>
         <w:t>Project Tools and Technical Stack</w:t>
       </w:r>
     </w:p>
@@ -12601,7 +12884,7 @@
               <w:noProof/>
               <w:sz w:val="18"/>
             </w:rPr>
-            <w:t>28</w:t>
+            <w:t>22</w:t>
           </w:r>
           <w:r>
             <w:rPr>
@@ -13443,6 +13726,95 @@
     </w:lvl>
   </w:abstractNum>
   <w:abstractNum w:abstractNumId="5">
+    <w:nsid w:val="399D6DDE"/>
+    <w:multiLevelType w:val="hybridMultilevel"/>
+    <w:tmpl w:val="EAAC6C6A"/>
+    <w:lvl w:ilvl="0" w:tplc="04090011">
+      <w:start w:val="1"/>
+      <w:numFmt w:val="decimal"/>
+      <w:lvlText w:val="%1)"/>
+      <w:lvlJc w:val="left"/>
+      <w:pPr>
+        <w:ind w:left="720" w:hanging="360"/>
+      </w:pPr>
+      <w:rPr>
+        <w:rFonts w:hint="default"/>
+      </w:rPr>
+    </w:lvl>
+    <w:lvl w:ilvl="1" w:tplc="04090019">
+      <w:start w:val="1"/>
+      <w:numFmt w:val="lowerLetter"/>
+      <w:lvlText w:val="%2."/>
+      <w:lvlJc w:val="left"/>
+      <w:pPr>
+        <w:ind w:left="1440" w:hanging="360"/>
+      </w:pPr>
+    </w:lvl>
+    <w:lvl w:ilvl="2" w:tplc="0409001B">
+      <w:start w:val="1"/>
+      <w:numFmt w:val="lowerRoman"/>
+      <w:lvlText w:val="%3."/>
+      <w:lvlJc w:val="right"/>
+      <w:pPr>
+        <w:ind w:left="2160" w:hanging="180"/>
+      </w:pPr>
+    </w:lvl>
+    <w:lvl w:ilvl="3" w:tplc="0409000F" w:tentative="1">
+      <w:start w:val="1"/>
+      <w:numFmt w:val="decimal"/>
+      <w:lvlText w:val="%4."/>
+      <w:lvlJc w:val="left"/>
+      <w:pPr>
+        <w:ind w:left="2880" w:hanging="360"/>
+      </w:pPr>
+    </w:lvl>
+    <w:lvl w:ilvl="4" w:tplc="04090019" w:tentative="1">
+      <w:start w:val="1"/>
+      <w:numFmt w:val="lowerLetter"/>
+      <w:lvlText w:val="%5."/>
+      <w:lvlJc w:val="left"/>
+      <w:pPr>
+        <w:ind w:left="3600" w:hanging="360"/>
+      </w:pPr>
+    </w:lvl>
+    <w:lvl w:ilvl="5" w:tplc="0409001B" w:tentative="1">
+      <w:start w:val="1"/>
+      <w:numFmt w:val="lowerRoman"/>
+      <w:lvlText w:val="%6."/>
+      <w:lvlJc w:val="right"/>
+      <w:pPr>
+        <w:ind w:left="4320" w:hanging="180"/>
+      </w:pPr>
+    </w:lvl>
+    <w:lvl w:ilvl="6" w:tplc="0409000F" w:tentative="1">
+      <w:start w:val="1"/>
+      <w:numFmt w:val="decimal"/>
+      <w:lvlText w:val="%7."/>
+      <w:lvlJc w:val="left"/>
+      <w:pPr>
+        <w:ind w:left="5040" w:hanging="360"/>
+      </w:pPr>
+    </w:lvl>
+    <w:lvl w:ilvl="7" w:tplc="04090019" w:tentative="1">
+      <w:start w:val="1"/>
+      <w:numFmt w:val="lowerLetter"/>
+      <w:lvlText w:val="%8."/>
+      <w:lvlJc w:val="left"/>
+      <w:pPr>
+        <w:ind w:left="5760" w:hanging="360"/>
+      </w:pPr>
+    </w:lvl>
+    <w:lvl w:ilvl="8" w:tplc="0409001B" w:tentative="1">
+      <w:start w:val="1"/>
+      <w:numFmt w:val="lowerRoman"/>
+      <w:lvlText w:val="%9."/>
+      <w:lvlJc w:val="right"/>
+      <w:pPr>
+        <w:ind w:left="6480" w:hanging="180"/>
+      </w:pPr>
+    </w:lvl>
+  </w:abstractNum>
+  <w:abstractNum w:abstractNumId="6">
     <w:nsid w:val="3DC74C3A"/>
     <w:multiLevelType w:val="hybridMultilevel"/>
     <w:tmpl w:val="188AB7A0"/>
@@ -13555,7 +13927,7 @@
       </w:rPr>
     </w:lvl>
   </w:abstractNum>
-  <w:abstractNum w:abstractNumId="6">
+  <w:abstractNum w:abstractNumId="7">
     <w:nsid w:val="419372AA"/>
     <w:multiLevelType w:val="singleLevel"/>
     <w:tmpl w:val="B70CE67E"/>
@@ -13575,7 +13947,7 @@
       </w:rPr>
     </w:lvl>
   </w:abstractNum>
-  <w:abstractNum w:abstractNumId="7">
+  <w:abstractNum w:abstractNumId="8">
     <w:nsid w:val="49917691"/>
     <w:multiLevelType w:val="multilevel"/>
     <w:tmpl w:val="A7EECE6C"/>
@@ -13724,7 +14096,7 @@
       </w:rPr>
     </w:lvl>
   </w:abstractNum>
-  <w:abstractNum w:abstractNumId="8">
+  <w:abstractNum w:abstractNumId="9">
     <w:nsid w:val="4D7E259C"/>
     <w:multiLevelType w:val="hybridMultilevel"/>
     <w:tmpl w:val="CBC61D28"/>
@@ -13865,7 +14237,7 @@
       </w:rPr>
     </w:lvl>
   </w:abstractNum>
-  <w:abstractNum w:abstractNumId="9">
+  <w:abstractNum w:abstractNumId="10">
     <w:nsid w:val="51AD12E4"/>
     <w:multiLevelType w:val="hybridMultilevel"/>
     <w:tmpl w:val="BE1EFD30"/>
@@ -13978,7 +14350,7 @@
       </w:pPr>
     </w:lvl>
   </w:abstractNum>
-  <w:abstractNum w:abstractNumId="10">
+  <w:abstractNum w:abstractNumId="11">
     <w:nsid w:val="5C242399"/>
     <w:multiLevelType w:val="hybridMultilevel"/>
     <w:tmpl w:val="62EA1CC6"/>
@@ -14119,7 +14491,7 @@
       </w:rPr>
     </w:lvl>
   </w:abstractNum>
-  <w:abstractNum w:abstractNumId="11">
+  <w:abstractNum w:abstractNumId="12">
     <w:nsid w:val="5F103A10"/>
     <w:multiLevelType w:val="hybridMultilevel"/>
     <w:tmpl w:val="4A18E9C4"/>
@@ -14260,7 +14632,7 @@
       </w:rPr>
     </w:lvl>
   </w:abstractNum>
-  <w:abstractNum w:abstractNumId="12">
+  <w:abstractNum w:abstractNumId="13">
     <w:nsid w:val="5FE51708"/>
     <w:multiLevelType w:val="hybridMultilevel"/>
     <w:tmpl w:val="DEA87A04"/>
@@ -14349,7 +14721,7 @@
       </w:pPr>
     </w:lvl>
   </w:abstractNum>
-  <w:abstractNum w:abstractNumId="13">
+  <w:abstractNum w:abstractNumId="14">
     <w:nsid w:val="602957AF"/>
     <w:multiLevelType w:val="hybridMultilevel"/>
     <w:tmpl w:val="708079FE"/>
@@ -14466,7 +14838,7 @@
       </w:pPr>
     </w:lvl>
   </w:abstractNum>
-  <w:abstractNum w:abstractNumId="14">
+  <w:abstractNum w:abstractNumId="15">
     <w:nsid w:val="64E02470"/>
     <w:multiLevelType w:val="hybridMultilevel"/>
     <w:tmpl w:val="2738E960"/>
@@ -14584,7 +14956,7 @@
       </w:pPr>
     </w:lvl>
   </w:abstractNum>
-  <w:abstractNum w:abstractNumId="15">
+  <w:abstractNum w:abstractNumId="16">
     <w:nsid w:val="66E061C8"/>
     <w:multiLevelType w:val="hybridMultilevel"/>
     <w:tmpl w:val="00ECC880"/>
@@ -14697,7 +15069,7 @@
       </w:rPr>
     </w:lvl>
   </w:abstractNum>
-  <w:abstractNum w:abstractNumId="16">
+  <w:abstractNum w:abstractNumId="17">
     <w:nsid w:val="6BBD7424"/>
     <w:multiLevelType w:val="hybridMultilevel"/>
     <w:tmpl w:val="B4C8CA62"/>
@@ -14810,7 +15182,7 @@
       </w:rPr>
     </w:lvl>
   </w:abstractNum>
-  <w:abstractNum w:abstractNumId="17">
+  <w:abstractNum w:abstractNumId="18">
     <w:nsid w:val="73217EDC"/>
     <w:multiLevelType w:val="hybridMultilevel"/>
     <w:tmpl w:val="3612AF50"/>
@@ -14950,7 +15322,7 @@
       </w:rPr>
     </w:lvl>
   </w:abstractNum>
-  <w:abstractNum w:abstractNumId="18">
+  <w:abstractNum w:abstractNumId="19">
     <w:nsid w:val="7F2B6405"/>
     <w:multiLevelType w:val="hybridMultilevel"/>
     <w:tmpl w:val="420A09AE"/>
@@ -15067,88 +15439,91 @@
     </w:lvl>
   </w:abstractNum>
   <w:num w:numId="1">
-    <w:abstractNumId w:val="6"/>
+    <w:abstractNumId w:val="7"/>
   </w:num>
   <w:num w:numId="2">
-    <w:abstractNumId w:val="7"/>
+    <w:abstractNumId w:val="8"/>
   </w:num>
   <w:num w:numId="3">
-    <w:abstractNumId w:val="7"/>
+    <w:abstractNumId w:val="8"/>
   </w:num>
   <w:num w:numId="4">
-    <w:abstractNumId w:val="7"/>
+    <w:abstractNumId w:val="8"/>
   </w:num>
   <w:num w:numId="5">
-    <w:abstractNumId w:val="7"/>
+    <w:abstractNumId w:val="8"/>
   </w:num>
   <w:num w:numId="6">
-    <w:abstractNumId w:val="7"/>
+    <w:abstractNumId w:val="8"/>
   </w:num>
   <w:num w:numId="7">
-    <w:abstractNumId w:val="7"/>
+    <w:abstractNumId w:val="8"/>
   </w:num>
   <w:num w:numId="8">
-    <w:abstractNumId w:val="7"/>
+    <w:abstractNumId w:val="8"/>
   </w:num>
   <w:num w:numId="9">
-    <w:abstractNumId w:val="7"/>
+    <w:abstractNumId w:val="8"/>
   </w:num>
   <w:num w:numId="10">
-    <w:abstractNumId w:val="7"/>
+    <w:abstractNumId w:val="8"/>
   </w:num>
   <w:num w:numId="11">
     <w:abstractNumId w:val="0"/>
   </w:num>
   <w:num w:numId="12">
-    <w:abstractNumId w:val="10"/>
+    <w:abstractNumId w:val="11"/>
   </w:num>
   <w:num w:numId="13">
-    <w:abstractNumId w:val="11"/>
+    <w:abstractNumId w:val="12"/>
   </w:num>
   <w:num w:numId="14">
-    <w:abstractNumId w:val="17"/>
+    <w:abstractNumId w:val="18"/>
   </w:num>
   <w:num w:numId="15">
-    <w:abstractNumId w:val="9"/>
+    <w:abstractNumId w:val="10"/>
   </w:num>
   <w:num w:numId="16">
     <w:abstractNumId w:val="4"/>
   </w:num>
   <w:num w:numId="17">
-    <w:abstractNumId w:val="8"/>
+    <w:abstractNumId w:val="9"/>
   </w:num>
   <w:num w:numId="18">
-    <w:abstractNumId w:val="14"/>
+    <w:abstractNumId w:val="15"/>
   </w:num>
   <w:num w:numId="19">
     <w:abstractNumId w:val="1"/>
   </w:num>
   <w:num w:numId="20">
-    <w:abstractNumId w:val="7"/>
+    <w:abstractNumId w:val="8"/>
   </w:num>
   <w:num w:numId="21">
-    <w:abstractNumId w:val="18"/>
+    <w:abstractNumId w:val="19"/>
   </w:num>
   <w:num w:numId="22">
     <w:abstractNumId w:val="3"/>
   </w:num>
   <w:num w:numId="23">
-    <w:abstractNumId w:val="13"/>
+    <w:abstractNumId w:val="14"/>
   </w:num>
   <w:num w:numId="24">
     <w:abstractNumId w:val="2"/>
   </w:num>
   <w:num w:numId="25">
+    <w:abstractNumId w:val="17"/>
+  </w:num>
+  <w:num w:numId="26">
     <w:abstractNumId w:val="16"/>
   </w:num>
-  <w:num w:numId="26">
-    <w:abstractNumId w:val="15"/>
-  </w:num>
   <w:num w:numId="27">
-    <w:abstractNumId w:val="5"/>
+    <w:abstractNumId w:val="6"/>
   </w:num>
   <w:num w:numId="28">
-    <w:abstractNumId w:val="12"/>
+    <w:abstractNumId w:val="13"/>
+  </w:num>
+  <w:num w:numId="29">
+    <w:abstractNumId w:val="5"/>
   </w:num>
   <w:numIdMacAtCleanup w:val="19"/>
 </w:numbering>
@@ -17585,7 +17960,7 @@
 </file>
 
 <file path=customXml/itemProps1.xml><?xml version="1.0" encoding="utf-8"?>
-<ds:datastoreItem xmlns:ds="http://schemas.openxmlformats.org/officeDocument/2006/customXml" ds:itemID="{9A32793E-59C0-B740-A473-F6C4F56464DA}">
+<ds:datastoreItem xmlns:ds="http://schemas.openxmlformats.org/officeDocument/2006/customXml" ds:itemID="{94FF7FF7-302D-9F45-B36D-F0EB507AE224}">
   <ds:schemaRefs>
     <ds:schemaRef ds:uri="http://schemas.openxmlformats.org/officeDocument/2006/bibliography"/>
   </ds:schemaRefs>

</xml_diff>